<commit_message>
Nộp giao diện trang web buổi 2 tuần 2
</commit_message>
<xml_diff>
--- a/NguyenThanhDung.docx
+++ b/NguyenThanhDung.docx
@@ -197,41 +197,72 @@
           <w:sz w:val="28"/>
           <w:szCs w:val="28"/>
         </w:rPr>
-        <w:t>+ReactJS</w:t>
-      </w:r>
-    </w:p>
-    <w:p>
-      <w:pPr>
-        <w:rPr>
-          <w:rFonts w:ascii="Times New Roman" w:hAnsi="Times New Roman" w:cs="Times New Roman"/>
-          <w:sz w:val="28"/>
-          <w:szCs w:val="28"/>
-        </w:rPr>
-      </w:pPr>
-      <w:r>
-        <w:rPr>
-          <w:rFonts w:ascii="Times New Roman" w:hAnsi="Times New Roman" w:cs="Times New Roman"/>
-          <w:sz w:val="28"/>
-          <w:szCs w:val="28"/>
-        </w:rPr>
-        <w:t>Thời hạn deadline:</w:t>
-      </w:r>
-    </w:p>
-    <w:p>
-      <w:pPr>
-        <w:rPr>
-          <w:rFonts w:ascii="Times New Roman" w:hAnsi="Times New Roman" w:cs="Times New Roman"/>
-          <w:sz w:val="28"/>
-          <w:szCs w:val="28"/>
-        </w:rPr>
-      </w:pPr>
-      <w:r>
-        <w:rPr>
-          <w:rFonts w:ascii="Times New Roman" w:hAnsi="Times New Roman" w:cs="Times New Roman"/>
-          <w:sz w:val="28"/>
-          <w:szCs w:val="28"/>
-        </w:rPr>
-        <w:t>Từ ngày 7/9 -&gt; 14/9</w:t>
+        <w:t>Thời hạn deadline</w:t>
+      </w:r>
+      <w:r>
+        <w:rPr>
+          <w:rFonts w:ascii="Times New Roman" w:hAnsi="Times New Roman" w:cs="Times New Roman"/>
+          <w:sz w:val="28"/>
+          <w:szCs w:val="28"/>
+        </w:rPr>
+        <w:t xml:space="preserve"> Giao diện web</w:t>
+      </w:r>
+      <w:r>
+        <w:rPr>
+          <w:rFonts w:ascii="Times New Roman" w:hAnsi="Times New Roman" w:cs="Times New Roman"/>
+          <w:sz w:val="28"/>
+          <w:szCs w:val="28"/>
+        </w:rPr>
+        <w:t>:</w:t>
+      </w:r>
+    </w:p>
+    <w:p>
+      <w:pPr>
+        <w:rPr>
+          <w:rFonts w:ascii="Times New Roman" w:hAnsi="Times New Roman" w:cs="Times New Roman"/>
+          <w:sz w:val="28"/>
+          <w:szCs w:val="28"/>
+        </w:rPr>
+      </w:pPr>
+      <w:r>
+        <w:rPr>
+          <w:rFonts w:ascii="Times New Roman" w:hAnsi="Times New Roman" w:cs="Times New Roman"/>
+          <w:sz w:val="28"/>
+          <w:szCs w:val="28"/>
+        </w:rPr>
+        <w:t xml:space="preserve">Từ ngày </w:t>
+      </w:r>
+      <w:r>
+        <w:rPr>
+          <w:rFonts w:ascii="Times New Roman" w:hAnsi="Times New Roman" w:cs="Times New Roman"/>
+          <w:sz w:val="28"/>
+          <w:szCs w:val="28"/>
+        </w:rPr>
+        <w:t>11</w:t>
+      </w:r>
+      <w:r>
+        <w:rPr>
+          <w:rFonts w:ascii="Times New Roman" w:hAnsi="Times New Roman" w:cs="Times New Roman"/>
+          <w:sz w:val="28"/>
+          <w:szCs w:val="28"/>
+        </w:rPr>
+        <w:t>/9 -&gt; 1</w:t>
+      </w:r>
+      <w:r>
+        <w:rPr>
+          <w:rFonts w:ascii="Times New Roman" w:hAnsi="Times New Roman" w:cs="Times New Roman"/>
+          <w:sz w:val="28"/>
+          <w:szCs w:val="28"/>
+        </w:rPr>
+        <w:t>7</w:t>
+      </w:r>
+      <w:r>
+        <w:rPr>
+          <w:rFonts w:ascii="Times New Roman" w:hAnsi="Times New Roman" w:cs="Times New Roman"/>
+          <w:sz w:val="28"/>
+          <w:szCs w:val="28"/>
+        </w:rPr>
+        <w:t>/9</w:t>
       </w:r>
     </w:p>
     <w:sectPr>

</xml_diff>